<commit_message>
renamed app -> application
</commit_message>
<xml_diff>
--- a/application/templates/documents/docx/Справка об обучении.docx
+++ b/application/templates/documents/docx/Справка об обучении.docx
@@ -137,7 +137,25 @@
           <w:sz w:val="24"/>
           <w:lang w:val="en-US"/>
         </w:rPr>
-        <w:t xml:space="preserve">[:2] %}{% set letter = </w:t>
+        <w:t>[:-1</w:t>
+      </w:r>
+      <w:r>
+        <w:rPr>
+          <w:rFonts w:ascii="Arial Narrow" w:hAnsi="Arial Narrow" w:cs="Calibri"/>
+          <w:b/>
+          <w:sz w:val="24"/>
+          <w:lang w:val="en-US"/>
+        </w:rPr>
+        <w:t>] %}</w:t>
+      </w:r>
+      <w:r>
+        <w:rPr>
+          <w:rFonts w:ascii="Arial Narrow" w:hAnsi="Arial Narrow" w:cs="Calibri"/>
+          <w:b/>
+          <w:sz w:val="24"/>
+          <w:lang w:val="en-US"/>
+        </w:rPr>
+        <w:t xml:space="preserve">{% set letter = </w:t>
       </w:r>
       <w:proofErr w:type="spellStart"/>
       <w:r>
@@ -157,7 +175,18 @@
           <w:sz w:val="24"/>
           <w:lang w:val="en-US"/>
         </w:rPr>
-        <w:t>[2] %}</w:t>
+        <w:t>[-1</w:t>
+      </w:r>
+      <w:bookmarkStart w:id="0" w:name="_GoBack"/>
+      <w:bookmarkEnd w:id="0"/>
+      <w:r>
+        <w:rPr>
+          <w:rFonts w:ascii="Arial Narrow" w:hAnsi="Arial Narrow" w:cs="Calibri"/>
+          <w:b/>
+          <w:sz w:val="24"/>
+          <w:lang w:val="en-US"/>
+        </w:rPr>
+        <w:t>] %}</w:t>
       </w:r>
     </w:p>
     <w:p>
@@ -715,8 +744,6 @@
           <w:rFonts w:ascii="Arial Narrow" w:hAnsi="Arial Narrow" w:cs="Arial"/>
         </w:rPr>
       </w:pPr>
-      <w:bookmarkStart w:id="0" w:name="_GoBack"/>
-      <w:bookmarkEnd w:id="0"/>
     </w:p>
     <w:p>
       <w:pPr>
@@ -1349,6 +1376,7 @@
         <w:rPr>
           <w:rFonts w:ascii="Arial Narrow" w:hAnsi="Arial Narrow"/>
           <w:b/>
+          <w:lang w:val="en-US"/>
         </w:rPr>
       </w:pPr>
       <w:proofErr w:type="gramStart"/>
@@ -1356,6 +1384,7 @@
         <w:rPr>
           <w:rFonts w:ascii="Arial Narrow" w:hAnsi="Arial Narrow"/>
           <w:b/>
+          <w:lang w:val="en-US"/>
         </w:rPr>
         <w:t>{{ “</w:t>
       </w:r>
@@ -1364,6 +1393,7 @@
         <w:rPr>
           <w:rFonts w:ascii="Arial Narrow" w:hAnsi="Arial Narrow"/>
           <w:b/>
+          <w:lang w:val="en-US"/>
         </w:rPr>
         <w:t>\</w:t>
       </w:r>
@@ -1379,6 +1409,7 @@
         <w:rPr>
           <w:rFonts w:ascii="Arial Narrow" w:hAnsi="Arial Narrow"/>
           <w:b/>
+          <w:lang w:val="en-US"/>
         </w:rPr>
         <w:t>”</w:t>
       </w:r>
@@ -1386,6 +1417,7 @@
         <w:rPr>
           <w:rFonts w:ascii="Arial Narrow" w:hAnsi="Arial Narrow"/>
           <w:b/>
+          <w:lang w:val="en-US"/>
         </w:rPr>
         <w:t xml:space="preserve"> </w:t>
       </w:r>
@@ -1401,6 +1433,7 @@
         <w:rPr>
           <w:rFonts w:ascii="Arial Narrow" w:hAnsi="Arial Narrow"/>
           <w:b/>
+          <w:lang w:val="en-US"/>
         </w:rPr>
         <w:t xml:space="preserve"> </w:t>
       </w:r>
@@ -1416,6 +1449,7 @@
         <w:rPr>
           <w:rFonts w:ascii="Arial Narrow" w:hAnsi="Arial Narrow"/>
           <w:b/>
+          <w:lang w:val="en-US"/>
         </w:rPr>
         <w:t xml:space="preserve"> != </w:t>
       </w:r>
@@ -1431,6 +1465,7 @@
         <w:rPr>
           <w:rFonts w:ascii="Arial Narrow" w:hAnsi="Arial Narrow"/>
           <w:b/>
+          <w:lang w:val="en-US"/>
         </w:rPr>
         <w:t>[-1]</w:t>
       </w:r>
@@ -1438,6 +1473,7 @@
         <w:rPr>
           <w:rFonts w:ascii="Arial Narrow" w:hAnsi="Arial Narrow"/>
           <w:b/>
+          <w:lang w:val="en-US"/>
         </w:rPr>
         <w:t xml:space="preserve"> }}</w:t>
       </w:r>
@@ -1445,6 +1481,7 @@
         <w:rPr>
           <w:rFonts w:ascii="Arial Narrow" w:hAnsi="Arial Narrow"/>
           <w:b/>
+          <w:lang w:val="en-US"/>
         </w:rPr>
         <w:t>{%</w:t>
       </w:r>
@@ -1452,6 +1489,7 @@
         <w:rPr>
           <w:rFonts w:ascii="Arial Narrow" w:hAnsi="Arial Narrow"/>
           <w:b/>
+          <w:lang w:val="en-US"/>
         </w:rPr>
         <w:t>-</w:t>
       </w:r>
@@ -1459,6 +1497,7 @@
         <w:rPr>
           <w:rFonts w:ascii="Arial Narrow" w:hAnsi="Arial Narrow"/>
           <w:b/>
+          <w:lang w:val="en-US"/>
         </w:rPr>
         <w:t xml:space="preserve"> </w:t>
       </w:r>
@@ -1476,6 +1515,7 @@
         <w:rPr>
           <w:rFonts w:ascii="Arial Narrow" w:hAnsi="Arial Narrow"/>
           <w:b/>
+          <w:lang w:val="en-US"/>
         </w:rPr>
         <w:t xml:space="preserve"> %}</w:t>
       </w:r>
@@ -2576,7 +2616,7 @@
 </file>
 
 <file path=customXml/itemProps1.xml><?xml version="1.0" encoding="utf-8"?>
-<ds:datastoreItem xmlns:ds="http://schemas.openxmlformats.org/officeDocument/2006/customXml" ds:itemID="{F2872180-AFD0-47FA-8BC0-CE264924CD0D}">
+<ds:datastoreItem xmlns:ds="http://schemas.openxmlformats.org/officeDocument/2006/customXml" ds:itemID="{6572DA7D-325D-4CEF-9912-F179EE8A182D}">
   <ds:schemaRefs>
     <ds:schemaRef ds:uri="http://schemas.openxmlformats.org/officeDocument/2006/bibliography"/>
   </ds:schemaRefs>

</xml_diff>